<commit_message>
added trading to sprint cycle 5
</commit_message>
<xml_diff>
--- a/Design and Documentation/Sprint Cycles/Sprint Cycle 5.docx
+++ b/Design and Documentation/Sprint Cycles/Sprint Cycle 5.docx
@@ -405,6 +405,9 @@
             <w:r>
               <w:t>Took up the task of coding the AI player into the game.</w:t>
             </w:r>
+            <w:r>
+              <w:t xml:space="preserve"> Also looked to implement the trading functionality for players.</w:t>
+            </w:r>
           </w:p>
         </w:tc>
       </w:tr>
@@ -543,6 +546,33 @@
             </w:r>
             <w:r>
               <w:t xml:space="preserve"> to take over the roles of one or more of the players in the game when less than 6 players are playing.</w:t>
+            </w:r>
+          </w:p>
+          <w:p>
+            <w:pPr>
+              <w:pStyle w:val="ListParagraph"/>
+              <w:numPr>
+                <w:ilvl w:val="0"/>
+                <w:numId w:val="2"/>
+              </w:numPr>
+              <w:spacing w:after="169" w:line="251" w:lineRule="auto"/>
+              <w:rPr>
+                <w:rFonts w:eastAsia="Calibri" w:cstheme="minorHAnsi"/>
+              </w:rPr>
+            </w:pPr>
+            <w:r>
+              <w:rPr>
+                <w:rFonts w:eastAsia="Calibri" w:cstheme="minorHAnsi"/>
+                <w:b/>
+                <w:bCs/>
+              </w:rPr>
+              <w:t xml:space="preserve">FR-37: </w:t>
+            </w:r>
+            <w:r>
+              <w:rPr>
+                <w:rFonts w:eastAsia="Calibri" w:cstheme="minorHAnsi"/>
+              </w:rPr>
+              <w:t>Regarding limit to how many trades offers a player can make before they must continue play, the normal process is that only a single trade offer can be made per player per turn. This is to ensure that players don't wreck the game by making endless offers.</w:t>
             </w:r>
           </w:p>
         </w:tc>
@@ -863,6 +893,179 @@
                 <w:p/>
               </w:tc>
             </w:tr>
+            <w:tr>
+              <w:tc>
+                <w:tcPr>
+                  <w:tcW w:w="969" w:type="dxa"/>
+                </w:tcPr>
+                <w:p>
+                  <w:r>
+                    <w:t>2</w:t>
+                  </w:r>
+                </w:p>
+              </w:tc>
+              <w:tc>
+                <w:tcPr>
+                  <w:tcW w:w="1857" w:type="dxa"/>
+                </w:tcPr>
+                <w:p>
+                  <w:r>
+                    <w:rPr>
+                      <w:rFonts w:cstheme="minorHAnsi"/>
+                    </w:rPr>
+                    <w:t>User makes a trade offer to another player.</w:t>
+                  </w:r>
+                </w:p>
+              </w:tc>
+              <w:tc>
+                <w:tcPr>
+                  <w:tcW w:w="1447" w:type="dxa"/>
+                </w:tcPr>
+                <w:p>
+                  <w:r>
+                    <w:rPr>
+                      <w:rFonts w:cstheme="minorHAnsi"/>
+                    </w:rPr>
+                    <w:t>Player selects assets to offer as trade.</w:t>
+                  </w:r>
+                </w:p>
+              </w:tc>
+              <w:tc>
+                <w:tcPr>
+                  <w:tcW w:w="1442" w:type="dxa"/>
+                </w:tcPr>
+                <w:p>
+                  <w:r>
+                    <w:rPr>
+                      <w:rFonts w:cstheme="minorHAnsi"/>
+                    </w:rPr>
+                    <w:t xml:space="preserve">Player on receiving end of trade is presented with a message alert, asking </w:t>
+                  </w:r>
+                  <w:r>
+                    <w:rPr>
+                      <w:rFonts w:cstheme="minorHAnsi"/>
+                    </w:rPr>
+                    <w:lastRenderedPageBreak/>
+                    <w:t>whether they wish to confirm trade; if so, necessary transactions take place between the two players.</w:t>
+                  </w:r>
+                </w:p>
+              </w:tc>
+              <w:tc>
+                <w:tcPr>
+                  <w:tcW w:w="1654" w:type="dxa"/>
+                </w:tcPr>
+                <w:p>
+                  <w:r>
+                    <w:rPr>
+                      <w:rFonts w:cstheme="minorHAnsi"/>
+                      <w:color w:val="000000" w:themeColor="text1"/>
+                    </w:rPr>
+                    <w:lastRenderedPageBreak/>
+                    <w:t>N/A - No implementation as yet.</w:t>
+                  </w:r>
+                </w:p>
+              </w:tc>
+              <w:tc>
+                <w:tcPr>
+                  <w:tcW w:w="1421" w:type="dxa"/>
+                  <w:shd w:val="clear" w:color="auto" w:fill="00B050"/>
+                </w:tcPr>
+                <w:p/>
+              </w:tc>
+            </w:tr>
+            <w:tr>
+              <w:tc>
+                <w:tcPr>
+                  <w:tcW w:w="969" w:type="dxa"/>
+                </w:tcPr>
+                <w:p>
+                  <w:r>
+                    <w:t>3</w:t>
+                  </w:r>
+                </w:p>
+              </w:tc>
+              <w:tc>
+                <w:tcPr>
+                  <w:tcW w:w="1857" w:type="dxa"/>
+                </w:tcPr>
+                <w:p>
+                  <w:pPr>
+                    <w:rPr>
+                      <w:rFonts w:cstheme="minorHAnsi"/>
+                    </w:rPr>
+                  </w:pPr>
+                  <w:r>
+                    <w:rPr>
+                      <w:rFonts w:cstheme="minorHAnsi"/>
+                    </w:rPr>
+                    <w:t>A player attempts to make a second trade offer in the same turn.</w:t>
+                  </w:r>
+                </w:p>
+              </w:tc>
+              <w:tc>
+                <w:tcPr>
+                  <w:tcW w:w="1447" w:type="dxa"/>
+                </w:tcPr>
+                <w:p>
+                  <w:pPr>
+                    <w:rPr>
+                      <w:rFonts w:cstheme="minorHAnsi"/>
+                    </w:rPr>
+                  </w:pPr>
+                  <w:r>
+                    <w:rPr>
+                      <w:rFonts w:cstheme="minorHAnsi"/>
+                    </w:rPr>
+                    <w:t>Player clicks ‘make trade offer’ button [button click].</w:t>
+                  </w:r>
+                </w:p>
+              </w:tc>
+              <w:tc>
+                <w:tcPr>
+                  <w:tcW w:w="1442" w:type="dxa"/>
+                </w:tcPr>
+                <w:p>
+                  <w:pPr>
+                    <w:rPr>
+                      <w:rFonts w:cstheme="minorHAnsi"/>
+                    </w:rPr>
+                  </w:pPr>
+                  <w:r>
+                    <w:rPr>
+                      <w:rFonts w:cstheme="minorHAnsi"/>
+                    </w:rPr>
+                    <w:t>Error message is displayed; trade is not presented to the receiving player.</w:t>
+                  </w:r>
+                </w:p>
+              </w:tc>
+              <w:tc>
+                <w:tcPr>
+                  <w:tcW w:w="1654" w:type="dxa"/>
+                </w:tcPr>
+                <w:p>
+                  <w:pPr>
+                    <w:rPr>
+                      <w:rFonts w:cstheme="minorHAnsi"/>
+                      <w:color w:val="000000" w:themeColor="text1"/>
+                    </w:rPr>
+                  </w:pPr>
+                  <w:r>
+                    <w:rPr>
+                      <w:rFonts w:cstheme="minorHAnsi"/>
+                      <w:color w:val="000000" w:themeColor="text1"/>
+                    </w:rPr>
+                    <w:t>N/A - No implementation as yet.</w:t>
+                  </w:r>
+                </w:p>
+              </w:tc>
+              <w:tc>
+                <w:tcPr>
+                  <w:tcW w:w="1421" w:type="dxa"/>
+                  <w:shd w:val="clear" w:color="auto" w:fill="00B050"/>
+                </w:tcPr>
+                <w:p/>
+              </w:tc>
+            </w:tr>
           </w:tbl>
           <w:p>
             <w:r>
@@ -960,7 +1163,6 @@
           <w:p/>
           <w:p>
             <w:r>
-              <w:lastRenderedPageBreak/>
               <w:t>The team all credited Bayley with the research he had gathered</w:t>
             </w:r>
             <w:r>
@@ -977,6 +1179,21 @@
             </w:r>
             <w:r>
               <w:t>a good AI solution in a timely manner.</w:t>
+            </w:r>
+          </w:p>
+          <w:p/>
+          <w:p>
+            <w:r>
+              <w:t>Thomas was able to successfully imple</w:t>
+            </w:r>
+            <w:r>
+              <w:t xml:space="preserve">ment the trading functionality into the game, </w:t>
+            </w:r>
+            <w:r>
+              <w:t xml:space="preserve">successfully passing the two test plan tests associated with trades. </w:t>
+            </w:r>
+            <w:r>
+              <w:t>This functionality is present in the final build of the software.</w:t>
             </w:r>
             <w:bookmarkStart w:id="0" w:name="_GoBack"/>
             <w:bookmarkEnd w:id="0"/>
@@ -1000,7 +1217,7 @@
   <w:abstractNum w:abstractNumId="0" w15:restartNumberingAfterBreak="0">
     <w:nsid w:val="2D1D733E"/>
     <w:multiLevelType w:val="hybridMultilevel"/>
-    <w:tmpl w:val="C3B0D7C8"/>
+    <w:tmpl w:val="E158A4B2"/>
     <w:lvl w:ilvl="0" w:tplc="08090001">
       <w:start w:val="1"/>
       <w:numFmt w:val="bullet"/>

</xml_diff>